<commit_message>
Report almost done, just missing results
</commit_message>
<xml_diff>
--- a/Report/10 - appendix a - theory.docx
+++ b/Report/10 - appendix a - theory.docx
@@ -4,176 +4,198 @@
   <w:body>
     <w:p>
       <w:pPr>
+        <w:pStyle w:val="Heading1"/>
+        <w:rPr>
+          <w:rFonts w:ascii="Arial" w:eastAsia="Times New Roman" w:hAnsi="Arial" w:cs="Arial"/>
+          <w:color w:val="auto"/>
+          <w:sz w:val="28"/>
+          <w:szCs w:val="28"/>
+        </w:rPr>
+      </w:pPr>
+      <w:r>
+        <w:rPr>
+          <w:rFonts w:ascii="Arial" w:eastAsia="Times New Roman" w:hAnsi="Arial" w:cs="Arial"/>
+          <w:color w:val="auto"/>
+          <w:sz w:val="28"/>
+          <w:szCs w:val="28"/>
+        </w:rPr>
+        <w:t>A</w:t>
+      </w:r>
+      <w:r>
+        <w:rPr>
+          <w:rFonts w:ascii="Arial" w:eastAsia="Times New Roman" w:hAnsi="Arial" w:cs="Arial"/>
+          <w:color w:val="auto"/>
+          <w:sz w:val="28"/>
+          <w:szCs w:val="28"/>
+        </w:rPr>
+        <w:t>ppendix A: Theoretical Concepts</w:t>
+      </w:r>
+    </w:p>
+    <w:p>
+      <w:pPr>
         <w:spacing w:after="0" w:line="240" w:lineRule="auto"/>
         <w:rPr>
           <w:rFonts w:ascii="Times New Roman" w:eastAsia="Times New Roman" w:hAnsi="Times New Roman" w:cs="Times New Roman"/>
           <w:b/>
           <w:sz w:val="24"/>
           <w:szCs w:val="24"/>
-          <w:lang w:val="en-GB"/>
-        </w:rPr>
-      </w:pPr>
+        </w:rPr>
+      </w:pPr>
+    </w:p>
+    <w:p>
+      <w:pPr>
+        <w:pStyle w:val="Heading2"/>
+        <w:rPr>
+          <w:rFonts w:ascii="Arial" w:eastAsia="Times New Roman" w:hAnsi="Arial" w:cs="Arial"/>
+          <w:i/>
+          <w:color w:val="999999"/>
+          <w:sz w:val="24"/>
+          <w:szCs w:val="24"/>
+        </w:rPr>
+      </w:pPr>
+      <w:r>
+        <w:rPr>
+          <w:rFonts w:ascii="Arial" w:eastAsia="Times New Roman" w:hAnsi="Arial" w:cs="Arial"/>
+          <w:i/>
+          <w:color w:val="auto"/>
+          <w:sz w:val="24"/>
+          <w:szCs w:val="24"/>
+        </w:rPr>
+        <w:t xml:space="preserve">Baseline </w:t>
+      </w:r>
+      <w:r>
+        <w:rPr>
+          <w:rFonts w:ascii="Arial" w:eastAsia="Times New Roman" w:hAnsi="Arial" w:cs="Arial"/>
+          <w:i/>
+          <w:color w:val="auto"/>
+          <w:sz w:val="24"/>
+          <w:szCs w:val="24"/>
+        </w:rPr>
+        <w:t xml:space="preserve">Algorithm </w:t>
+      </w:r>
+      <w:r>
+        <w:rPr>
+          <w:rFonts w:ascii="Arial" w:eastAsia="Times New Roman" w:hAnsi="Arial" w:cs="Arial"/>
+          <w:i/>
+          <w:color w:val="auto"/>
+          <w:sz w:val="24"/>
+          <w:szCs w:val="24"/>
+        </w:rPr>
+        <w:t>–</w:t>
+      </w:r>
+      <w:r>
+        <w:rPr>
+          <w:rFonts w:ascii="Arial" w:eastAsia="Times New Roman" w:hAnsi="Arial" w:cs="Arial"/>
+          <w:i/>
+          <w:color w:val="auto"/>
+          <w:sz w:val="24"/>
+          <w:szCs w:val="24"/>
+        </w:rPr>
+        <w:t xml:space="preserve"> kNN</w:t>
+      </w:r>
+      <w:r>
+        <w:rPr>
+          <w:rFonts w:ascii="Arial" w:eastAsia="Times New Roman" w:hAnsi="Arial" w:cs="Arial"/>
+          <w:i/>
+          <w:color w:val="auto"/>
+          <w:sz w:val="24"/>
+          <w:szCs w:val="24"/>
+        </w:rPr>
+        <w:t xml:space="preserve"> (k Nearest Neighbors)</w:t>
+      </w:r>
+    </w:p>
+    <w:p>
+      <w:pPr>
+        <w:spacing w:after="0" w:line="240" w:lineRule="auto"/>
+        <w:rPr>
+          <w:rFonts w:ascii="Times New Roman" w:eastAsia="Times New Roman" w:hAnsi="Times New Roman" w:cs="Times New Roman"/>
+          <w:sz w:val="24"/>
+          <w:szCs w:val="24"/>
+        </w:rPr>
+      </w:pPr>
+      <w:r>
+        <w:rPr>
+          <w:rFonts w:ascii="Times New Roman" w:eastAsia="Times New Roman" w:hAnsi="Times New Roman" w:cs="Times New Roman"/>
+          <w:sz w:val="24"/>
+          <w:szCs w:val="24"/>
+        </w:rPr>
+        <w:t>In order to compare our neural network performance, we have built a</w:t>
+      </w:r>
+      <w:r>
+        <w:rPr>
+          <w:rFonts w:ascii="Times New Roman" w:eastAsia="Times New Roman" w:hAnsi="Times New Roman" w:cs="Times New Roman"/>
+          <w:sz w:val="24"/>
+          <w:szCs w:val="24"/>
+        </w:rPr>
+        <w:t xml:space="preserve"> kNN classifier. This classifier builds a model from training images by arranging them in a d-dimensional space by some distance measure. In order to classify a test image, it then finds k training images, which are closest to a test image and uses most frequent label as the </w:t>
+      </w:r>
+      <w:r>
+        <w:rPr>
+          <w:rFonts w:ascii="Times New Roman" w:eastAsia="Times New Roman" w:hAnsi="Times New Roman" w:cs="Times New Roman"/>
+          <w:sz w:val="24"/>
+          <w:szCs w:val="24"/>
+        </w:rPr>
+        <w:t>solution [</w:t>
+      </w:r>
+      <w:r>
+        <w:rPr>
+          <w:rFonts w:ascii="Times New Roman" w:eastAsia="Times New Roman" w:hAnsi="Times New Roman" w:cs="Times New Roman"/>
+          <w:sz w:val="24"/>
+          <w:szCs w:val="24"/>
+        </w:rPr>
+        <w:t>1</w:t>
+      </w:r>
+      <w:r>
+        <w:rPr>
+          <w:rFonts w:ascii="Times New Roman" w:eastAsia="Times New Roman" w:hAnsi="Times New Roman" w:cs="Times New Roman"/>
+          <w:sz w:val="24"/>
+          <w:szCs w:val="24"/>
+        </w:rPr>
+        <w:t>2</w:t>
+      </w:r>
+      <w:r>
+        <w:rPr>
+          <w:rFonts w:ascii="Times New Roman" w:eastAsia="Times New Roman" w:hAnsi="Times New Roman" w:cs="Times New Roman"/>
+          <w:sz w:val="24"/>
+          <w:szCs w:val="24"/>
+        </w:rPr>
+        <w:t>]</w:t>
+      </w:r>
+      <w:r>
+        <w:rPr>
+          <w:rFonts w:ascii="Times New Roman" w:eastAsia="Times New Roman" w:hAnsi="Times New Roman" w:cs="Times New Roman"/>
+          <w:sz w:val="24"/>
+          <w:szCs w:val="24"/>
+        </w:rPr>
+        <w:t>.</w:t>
+      </w:r>
       <w:bookmarkStart w:id="0" w:name="_GoBack"/>
       <w:bookmarkEnd w:id="0"/>
-      <w:r>
-        <w:rPr>
-          <w:rFonts w:ascii="Times New Roman" w:eastAsia="Times New Roman" w:hAnsi="Times New Roman" w:cs="Times New Roman"/>
-          <w:b/>
-          <w:sz w:val="24"/>
-          <w:szCs w:val="24"/>
-          <w:lang w:val="en-GB"/>
-        </w:rPr>
-        <w:t xml:space="preserve">Appendix A: Theoretical Concepts </w:t>
-      </w:r>
-    </w:p>
-    <w:p>
-      <w:pPr>
-        <w:spacing w:after="0" w:line="240" w:lineRule="auto"/>
-        <w:rPr>
-          <w:rFonts w:ascii="Times New Roman" w:eastAsia="Times New Roman" w:hAnsi="Times New Roman" w:cs="Times New Roman"/>
-          <w:b/>
-          <w:sz w:val="24"/>
-          <w:szCs w:val="24"/>
-          <w:lang w:val="en-GB"/>
-        </w:rPr>
-      </w:pPr>
-    </w:p>
-    <w:p>
-      <w:pPr>
-        <w:spacing w:after="0" w:line="240" w:lineRule="auto"/>
-        <w:rPr>
-          <w:rFonts w:ascii="Times New Roman" w:eastAsia="Times New Roman" w:hAnsi="Times New Roman" w:cs="Times New Roman"/>
-          <w:b/>
-          <w:color w:val="999999"/>
-          <w:sz w:val="24"/>
-          <w:szCs w:val="24"/>
-          <w:lang w:val="en-GB"/>
-        </w:rPr>
-      </w:pPr>
-      <w:r>
-        <w:rPr>
-          <w:rFonts w:ascii="Times New Roman" w:eastAsia="Times New Roman" w:hAnsi="Times New Roman" w:cs="Times New Roman"/>
-          <w:b/>
-          <w:sz w:val="24"/>
-          <w:szCs w:val="24"/>
-          <w:lang w:val="en-GB"/>
-        </w:rPr>
-        <w:t xml:space="preserve">Baseline </w:t>
-      </w:r>
-      <w:r>
-        <w:rPr>
-          <w:rFonts w:ascii="Times New Roman" w:eastAsia="Times New Roman" w:hAnsi="Times New Roman" w:cs="Times New Roman"/>
-          <w:b/>
-          <w:sz w:val="24"/>
-          <w:szCs w:val="24"/>
-          <w:lang w:val="en-GB"/>
-        </w:rPr>
-        <w:t>–</w:t>
-      </w:r>
-      <w:r>
-        <w:rPr>
-          <w:rFonts w:ascii="Times New Roman" w:eastAsia="Times New Roman" w:hAnsi="Times New Roman" w:cs="Times New Roman"/>
-          <w:b/>
-          <w:sz w:val="24"/>
-          <w:szCs w:val="24"/>
-          <w:lang w:val="en-GB"/>
-        </w:rPr>
-        <w:t xml:space="preserve"> kNN</w:t>
-      </w:r>
-      <w:r>
-        <w:rPr>
-          <w:rFonts w:ascii="Times New Roman" w:eastAsia="Times New Roman" w:hAnsi="Times New Roman" w:cs="Times New Roman"/>
-          <w:b/>
-          <w:sz w:val="24"/>
-          <w:szCs w:val="24"/>
-          <w:lang w:val="en-GB"/>
-        </w:rPr>
-        <w:t xml:space="preserve"> (k Nearest Neighbors)</w:t>
-      </w:r>
-    </w:p>
-    <w:p>
-      <w:pPr>
-        <w:spacing w:after="0" w:line="240" w:lineRule="auto"/>
-        <w:rPr>
-          <w:rFonts w:ascii="Times New Roman" w:eastAsia="Times New Roman" w:hAnsi="Times New Roman" w:cs="Times New Roman"/>
-          <w:sz w:val="24"/>
-          <w:szCs w:val="24"/>
-          <w:lang w:val="en-GB"/>
-        </w:rPr>
-      </w:pPr>
-      <w:r>
-        <w:rPr>
-          <w:rFonts w:ascii="Times New Roman" w:eastAsia="Times New Roman" w:hAnsi="Times New Roman" w:cs="Times New Roman"/>
-          <w:sz w:val="24"/>
-          <w:szCs w:val="24"/>
-          <w:lang w:val="en-GB"/>
-        </w:rPr>
-        <w:t>In order to compare our neural network performance, we have built a</w:t>
-      </w:r>
-      <w:r>
-        <w:rPr>
-          <w:rFonts w:ascii="Times New Roman" w:eastAsia="Times New Roman" w:hAnsi="Times New Roman" w:cs="Times New Roman"/>
-          <w:sz w:val="24"/>
-          <w:szCs w:val="24"/>
-          <w:lang w:val="en-GB"/>
-        </w:rPr>
-        <w:t xml:space="preserve"> kNN classifier. This classifier builds a model from training images by arranging them in a d-dimensional space by some distance measure. In order to classify a test image, it then finds k training images, which are closest to a test image and uses most frequent label as the </w:t>
-      </w:r>
-      <w:r>
-        <w:rPr>
-          <w:rFonts w:ascii="Times New Roman" w:eastAsia="Times New Roman" w:hAnsi="Times New Roman" w:cs="Times New Roman"/>
-          <w:sz w:val="24"/>
-          <w:szCs w:val="24"/>
-          <w:lang w:val="en-GB"/>
-        </w:rPr>
-        <w:t>solution [</w:t>
-      </w:r>
-      <w:r>
-        <w:rPr>
-          <w:rFonts w:ascii="Times New Roman" w:eastAsia="Times New Roman" w:hAnsi="Times New Roman" w:cs="Times New Roman"/>
-          <w:sz w:val="24"/>
-          <w:szCs w:val="24"/>
-          <w:lang w:val="en-GB"/>
-        </w:rPr>
-        <w:t>1]</w:t>
-      </w:r>
-      <w:r>
-        <w:rPr>
-          <w:rFonts w:ascii="Times New Roman" w:eastAsia="Times New Roman" w:hAnsi="Times New Roman" w:cs="Times New Roman"/>
-          <w:sz w:val="24"/>
-          <w:szCs w:val="24"/>
-          <w:lang w:val="en-GB"/>
-        </w:rPr>
-        <w:t>.</w:t>
-      </w:r>
-    </w:p>
-    <w:p>
-      <w:pPr>
-        <w:spacing w:after="0" w:line="240" w:lineRule="auto"/>
-        <w:rPr>
-          <w:rFonts w:ascii="Times New Roman" w:eastAsia="Times New Roman" w:hAnsi="Times New Roman" w:cs="Times New Roman"/>
-          <w:sz w:val="24"/>
-          <w:szCs w:val="24"/>
-          <w:lang w:val="en-GB"/>
-        </w:rPr>
-      </w:pPr>
-    </w:p>
-    <w:p>
-      <w:pPr>
-        <w:spacing w:after="0" w:line="240" w:lineRule="auto"/>
-        <w:rPr>
-          <w:rFonts w:ascii="Times New Roman" w:eastAsia="Times New Roman" w:hAnsi="Times New Roman" w:cs="Times New Roman"/>
-          <w:sz w:val="24"/>
-          <w:szCs w:val="24"/>
-          <w:lang w:val="en-GB"/>
-        </w:rPr>
-      </w:pPr>
-      <w:r>
-        <w:rPr>
-          <w:rFonts w:ascii="Times New Roman" w:eastAsia="Times New Roman" w:hAnsi="Times New Roman" w:cs="Times New Roman"/>
-          <w:sz w:val="24"/>
-          <w:szCs w:val="24"/>
-          <w:lang w:val="en-GB"/>
+    </w:p>
+    <w:p>
+      <w:pPr>
+        <w:spacing w:after="0" w:line="240" w:lineRule="auto"/>
+        <w:rPr>
+          <w:rFonts w:ascii="Times New Roman" w:eastAsia="Times New Roman" w:hAnsi="Times New Roman" w:cs="Times New Roman"/>
+          <w:sz w:val="24"/>
+          <w:szCs w:val="24"/>
+        </w:rPr>
+      </w:pPr>
+    </w:p>
+    <w:p>
+      <w:pPr>
+        <w:spacing w:after="0" w:line="240" w:lineRule="auto"/>
+        <w:rPr>
+          <w:rFonts w:ascii="Times New Roman" w:eastAsia="Times New Roman" w:hAnsi="Times New Roman" w:cs="Times New Roman"/>
+          <w:sz w:val="24"/>
+          <w:szCs w:val="24"/>
+        </w:rPr>
+      </w:pPr>
+      <w:r>
+        <w:rPr>
+          <w:rFonts w:ascii="Times New Roman" w:eastAsia="Times New Roman" w:hAnsi="Times New Roman" w:cs="Times New Roman"/>
+          <w:sz w:val="24"/>
+          <w:szCs w:val="24"/>
         </w:rPr>
         <w:t>Each image in the set is represented</w:t>
       </w:r>
@@ -182,7 +204,6 @@
           <w:rFonts w:ascii="Times New Roman" w:eastAsia="Times New Roman" w:hAnsi="Times New Roman" w:cs="Times New Roman"/>
           <w:sz w:val="24"/>
           <w:szCs w:val="24"/>
-          <w:lang w:val="en-GB"/>
         </w:rPr>
         <w:t xml:space="preserve"> by a feature vector (FV). FV in the simplest form could be a</w:t>
       </w:r>
@@ -191,7 +212,6 @@
           <w:rFonts w:ascii="Times New Roman" w:eastAsia="Times New Roman" w:hAnsi="Times New Roman" w:cs="Times New Roman"/>
           <w:sz w:val="24"/>
           <w:szCs w:val="24"/>
-          <w:lang w:val="en-GB"/>
         </w:rPr>
         <w:t xml:space="preserve"> vector of unrolled </w:t>
       </w:r>
@@ -200,7 +220,6 @@
           <w:rFonts w:ascii="Times New Roman" w:eastAsia="Times New Roman" w:hAnsi="Times New Roman" w:cs="Times New Roman"/>
           <w:sz w:val="24"/>
           <w:szCs w:val="24"/>
-          <w:lang w:val="en-GB"/>
         </w:rPr>
         <w:t xml:space="preserve">grayscale </w:t>
       </w:r>
@@ -209,7 +228,6 @@
           <w:rFonts w:ascii="Times New Roman" w:eastAsia="Times New Roman" w:hAnsi="Times New Roman" w:cs="Times New Roman"/>
           <w:sz w:val="24"/>
           <w:szCs w:val="24"/>
-          <w:lang w:val="en-GB"/>
         </w:rPr>
         <w:t>image pixel values</w:t>
       </w:r>
@@ -218,7 +236,6 @@
           <w:rFonts w:ascii="Times New Roman" w:eastAsia="Times New Roman" w:hAnsi="Times New Roman" w:cs="Times New Roman"/>
           <w:sz w:val="24"/>
           <w:szCs w:val="24"/>
-          <w:lang w:val="en-GB"/>
         </w:rPr>
         <w:t>. For an image with dimensions</w:t>
       </w:r>
@@ -228,7 +245,6 @@
             <w:rFonts w:ascii="Cambria Math" w:eastAsia="Times New Roman" w:hAnsi="Cambria Math" w:cs="Times New Roman"/>
             <w:sz w:val="24"/>
             <w:szCs w:val="24"/>
-            <w:lang w:val="en-GB"/>
           </w:rPr>
           <m:t xml:space="preserve"> [h w]</m:t>
         </m:r>
@@ -238,7 +254,6 @@
           <w:rFonts w:ascii="Times New Roman" w:eastAsia="Times New Roman" w:hAnsi="Times New Roman" w:cs="Times New Roman"/>
           <w:sz w:val="24"/>
           <w:szCs w:val="24"/>
-          <w:lang w:val="en-GB"/>
         </w:rPr>
         <w:t>, the FV is</w:t>
       </w:r>
@@ -248,7 +263,6 @@
             <w:rFonts w:ascii="Cambria Math" w:eastAsia="Times New Roman" w:hAnsi="Cambria Math" w:cs="Times New Roman"/>
             <w:sz w:val="24"/>
             <w:szCs w:val="24"/>
-            <w:lang w:val="en-GB"/>
           </w:rPr>
           <m:t xml:space="preserve"> [1 wh]</m:t>
         </m:r>
@@ -258,7 +272,6 @@
           <w:rFonts w:ascii="Times New Roman" w:eastAsia="Times New Roman" w:hAnsi="Times New Roman" w:cs="Times New Roman"/>
           <w:sz w:val="24"/>
           <w:szCs w:val="24"/>
-          <w:lang w:val="en-GB"/>
         </w:rPr>
         <w:t xml:space="preserve">. </w:t>
       </w:r>
@@ -270,7 +283,6 @@
           <w:rFonts w:ascii="Times New Roman" w:eastAsia="Times New Roman" w:hAnsi="Times New Roman" w:cs="Times New Roman"/>
           <w:sz w:val="24"/>
           <w:szCs w:val="24"/>
-          <w:lang w:val="en-GB"/>
         </w:rPr>
       </w:pPr>
     </w:p>
@@ -352,6 +364,14 @@
           <w:sz w:val="24"/>
           <w:szCs w:val="24"/>
         </w:rPr>
+        <w:t xml:space="preserve"> </w:t>
+      </w:r>
+      <w:r>
+        <w:rPr>
+          <w:rFonts w:ascii="Times New Roman" w:eastAsia="Times New Roman" w:hAnsi="Times New Roman" w:cs="Times New Roman"/>
+          <w:sz w:val="24"/>
+          <w:szCs w:val="24"/>
+        </w:rPr>
         <w:t>[</w:t>
       </w:r>
       <w:r>
@@ -360,7 +380,7 @@
           <w:sz w:val="24"/>
           <w:szCs w:val="24"/>
         </w:rPr>
-        <w:t>2</w:t>
+        <w:t>13</w:t>
       </w:r>
       <w:r>
         <w:rPr>
@@ -439,7 +459,7 @@
           <w:sz w:val="24"/>
           <w:szCs w:val="24"/>
         </w:rPr>
-        <w:t xml:space="preserve"> A generalized version of LDA [3</w:t>
+        <w:t xml:space="preserve"> A generalized version of LDA [14</w:t>
       </w:r>
       <w:r>
         <w:rPr>
@@ -463,7 +483,7 @@
           <w:sz w:val="24"/>
           <w:szCs w:val="24"/>
         </w:rPr>
-        <w:t>ich best explain the data [4</w:t>
+        <w:t>ich best explain the data [15</w:t>
       </w:r>
       <w:r>
         <w:rPr>
@@ -476,154 +496,10 @@
     </w:p>
     <w:p>
       <w:pPr>
-        <w:spacing w:after="0" w:line="240" w:lineRule="auto"/>
-        <w:rPr>
-          <w:rFonts w:ascii="Times New Roman" w:eastAsia="Times New Roman" w:hAnsi="Times New Roman" w:cs="Times New Roman"/>
-          <w:sz w:val="24"/>
-          <w:szCs w:val="24"/>
-        </w:rPr>
-      </w:pPr>
-      <w:r>
-        <w:rPr>
-          <w:rFonts w:ascii="Times New Roman" w:eastAsia="Times New Roman" w:hAnsi="Times New Roman" w:cs="Times New Roman"/>
-          <w:sz w:val="24"/>
-          <w:szCs w:val="24"/>
-        </w:rPr>
-        <w:t>[1]-</w:t>
-      </w:r>
-      <w:r>
-        <w:rPr>
-          <w:rFonts w:ascii="Times New Roman" w:hAnsi="Times New Roman" w:cs="Times New Roman"/>
-          <w:sz w:val="24"/>
-          <w:szCs w:val="24"/>
-        </w:rPr>
-        <w:t xml:space="preserve"> </w:t>
-      </w:r>
-      <w:r>
-        <w:rPr>
-          <w:rFonts w:ascii="Times New Roman" w:eastAsia="Times New Roman" w:hAnsi="Times New Roman" w:cs="Times New Roman"/>
-          <w:sz w:val="24"/>
-          <w:szCs w:val="24"/>
-        </w:rPr>
-        <w:t>Coomans, D., &amp; Massart, D. L. (1982). Alternative k-nearest neighbour rules in supervised pattern recognition: Part 1. k-Nearest neighbour classification by using alternative voting rules. Analytica Chimica Acta, 136, 15-27.</w:t>
-      </w:r>
-    </w:p>
-    <w:p>
-      <w:pPr>
-        <w:spacing w:after="0" w:line="240" w:lineRule="auto"/>
-        <w:rPr>
-          <w:rFonts w:ascii="Times New Roman" w:eastAsia="Times New Roman" w:hAnsi="Times New Roman" w:cs="Times New Roman"/>
-          <w:sz w:val="24"/>
-          <w:szCs w:val="24"/>
-        </w:rPr>
-      </w:pPr>
-      <w:r>
-        <w:rPr>
-          <w:rFonts w:ascii="Times New Roman" w:eastAsia="Times New Roman" w:hAnsi="Times New Roman" w:cs="Times New Roman"/>
-          <w:sz w:val="24"/>
-          <w:szCs w:val="24"/>
-        </w:rPr>
-        <w:t>[</w:t>
-      </w:r>
-      <w:r>
-        <w:rPr>
-          <w:rFonts w:ascii="Times New Roman" w:eastAsia="Times New Roman" w:hAnsi="Times New Roman" w:cs="Times New Roman"/>
-          <w:sz w:val="24"/>
-          <w:szCs w:val="24"/>
-        </w:rPr>
-        <w:t>2</w:t>
-      </w:r>
-      <w:r>
-        <w:rPr>
-          <w:rFonts w:ascii="Times New Roman" w:eastAsia="Times New Roman" w:hAnsi="Times New Roman" w:cs="Times New Roman"/>
-          <w:sz w:val="24"/>
-          <w:szCs w:val="24"/>
-        </w:rPr>
-        <w:t>] - Jolliffe, I. (2002). Principal component analysis. John Wiley &amp; Sons, Ltd.</w:t>
-      </w:r>
-    </w:p>
-    <w:p>
-      <w:pPr>
-        <w:spacing w:after="0" w:line="240" w:lineRule="auto"/>
-        <w:rPr>
-          <w:rFonts w:ascii="Times New Roman" w:eastAsia="Times New Roman" w:hAnsi="Times New Roman" w:cs="Times New Roman"/>
-          <w:sz w:val="24"/>
-          <w:szCs w:val="24"/>
-        </w:rPr>
-      </w:pPr>
-      <w:r>
-        <w:rPr>
-          <w:rFonts w:ascii="Times New Roman" w:eastAsia="Times New Roman" w:hAnsi="Times New Roman" w:cs="Times New Roman"/>
-          <w:sz w:val="24"/>
-          <w:szCs w:val="24"/>
-        </w:rPr>
-        <w:t>[3</w:t>
-      </w:r>
-      <w:r>
-        <w:rPr>
-          <w:rFonts w:ascii="Times New Roman" w:eastAsia="Times New Roman" w:hAnsi="Times New Roman" w:cs="Times New Roman"/>
-          <w:sz w:val="24"/>
-          <w:szCs w:val="24"/>
-        </w:rPr>
-        <w:t>]-</w:t>
-      </w:r>
-      <w:r>
-        <w:rPr>
-          <w:rFonts w:ascii="Times New Roman" w:hAnsi="Times New Roman" w:cs="Times New Roman"/>
-          <w:sz w:val="24"/>
-          <w:szCs w:val="24"/>
-        </w:rPr>
-        <w:t xml:space="preserve"> </w:t>
-      </w:r>
-      <w:r>
-        <w:rPr>
-          <w:rFonts w:ascii="Times New Roman" w:eastAsia="Times New Roman" w:hAnsi="Times New Roman" w:cs="Times New Roman"/>
-          <w:sz w:val="24"/>
-          <w:szCs w:val="24"/>
-        </w:rPr>
-        <w:t>Ji, S., &amp; Ye, J. (2008). Generalized linear discriminant analysis: a unified framework and efficient model selection. Neural Networks, IEEE Transactions on, 19(10), 1768-1782.</w:t>
-      </w:r>
-    </w:p>
-    <w:p>
-      <w:pPr>
-        <w:spacing w:after="0" w:line="240" w:lineRule="auto"/>
-        <w:rPr>
-          <w:rFonts w:ascii="Times New Roman" w:eastAsia="Times New Roman" w:hAnsi="Times New Roman" w:cs="Times New Roman"/>
-          <w:sz w:val="24"/>
-          <w:szCs w:val="24"/>
-        </w:rPr>
-      </w:pPr>
-      <w:r>
-        <w:rPr>
-          <w:rFonts w:ascii="Times New Roman" w:eastAsia="Times New Roman" w:hAnsi="Times New Roman" w:cs="Times New Roman"/>
-          <w:sz w:val="24"/>
-          <w:szCs w:val="24"/>
-        </w:rPr>
-        <w:t>[2]-</w:t>
-      </w:r>
-      <w:r>
-        <w:rPr>
-          <w:rFonts w:ascii="Times New Roman" w:hAnsi="Times New Roman" w:cs="Times New Roman"/>
-          <w:sz w:val="24"/>
-          <w:szCs w:val="24"/>
-        </w:rPr>
-        <w:t xml:space="preserve"> </w:t>
-      </w:r>
-      <w:r>
-        <w:rPr>
-          <w:rFonts w:ascii="Times New Roman" w:eastAsia="Times New Roman" w:hAnsi="Times New Roman" w:cs="Times New Roman"/>
-          <w:sz w:val="24"/>
-          <w:szCs w:val="24"/>
-        </w:rPr>
-        <w:t>Martínez, A. M., &amp; Kak, A. C. (2001). Pca versus lda. Pattern Analysis and Machine Intelligence, IEEE Transactions on, 23(2), 228-233.</w:t>
-      </w:r>
-    </w:p>
-    <w:p>
-      <w:pPr>
-        <w:spacing w:after="0" w:line="240" w:lineRule="auto"/>
-        <w:rPr>
-          <w:rFonts w:ascii="Times New Roman" w:eastAsia="Times New Roman" w:hAnsi="Times New Roman" w:cs="Times New Roman"/>
-          <w:b/>
+        <w:pStyle w:val="Heading2"/>
+        <w:rPr>
+          <w:rFonts w:ascii="Arial" w:eastAsia="Times New Roman" w:hAnsi="Arial" w:cs="Arial"/>
+          <w:i/>
           <w:color w:val="999999"/>
           <w:sz w:val="24"/>
           <w:szCs w:val="24"/>
@@ -631,17 +507,15 @@
       </w:pPr>
       <w:r>
         <w:rPr>
-          <w:rFonts w:ascii="Times New Roman" w:eastAsia="Times New Roman" w:hAnsi="Times New Roman" w:cs="Times New Roman"/>
-          <w:sz w:val="24"/>
-          <w:szCs w:val="24"/>
-          <w:lang w:val="en-GB"/>
+          <w:rFonts w:eastAsia="Times New Roman"/>
         </w:rPr>
         <w:br/>
       </w:r>
       <w:r>
         <w:rPr>
-          <w:rFonts w:ascii="Times New Roman" w:eastAsia="Times New Roman" w:hAnsi="Times New Roman" w:cs="Times New Roman"/>
-          <w:b/>
+          <w:rFonts w:ascii="Arial" w:eastAsia="Times New Roman" w:hAnsi="Arial" w:cs="Arial"/>
+          <w:i/>
+          <w:color w:val="auto"/>
           <w:sz w:val="24"/>
           <w:szCs w:val="24"/>
         </w:rPr>
@@ -651,63 +525,6 @@
     <w:p>
       <w:pPr>
         <w:spacing w:after="0" w:line="240" w:lineRule="auto"/>
-        <w:rPr>
-          <w:rFonts w:ascii="Times New Roman" w:hAnsi="Times New Roman" w:cs="Times New Roman"/>
-          <w:sz w:val="24"/>
-          <w:szCs w:val="24"/>
-        </w:rPr>
-      </w:pPr>
-      <w:r>
-        <w:rPr>
-          <w:rFonts w:ascii="Times New Roman" w:hAnsi="Times New Roman" w:cs="Times New Roman"/>
-          <w:sz w:val="24"/>
-          <w:szCs w:val="24"/>
-          <w:highlight w:val="yellow"/>
-        </w:rPr>
-        <w:t>Citation</w:t>
-      </w:r>
-      <w:r>
-        <w:rPr>
-          <w:rFonts w:ascii="Times New Roman" w:hAnsi="Times New Roman" w:cs="Times New Roman"/>
-          <w:sz w:val="24"/>
-          <w:szCs w:val="24"/>
-        </w:rPr>
-        <w:t xml:space="preserve">: Mitchell, T. (1997). </w:t>
-      </w:r>
-      <w:r>
-        <w:rPr>
-          <w:rFonts w:ascii="Times New Roman" w:hAnsi="Times New Roman" w:cs="Times New Roman"/>
-          <w:i/>
-          <w:iCs/>
-          <w:sz w:val="24"/>
-          <w:szCs w:val="24"/>
-        </w:rPr>
-        <w:t>Machine Learning</w:t>
-      </w:r>
-      <w:r>
-        <w:rPr>
-          <w:rFonts w:ascii="Times New Roman" w:hAnsi="Times New Roman" w:cs="Times New Roman"/>
-          <w:sz w:val="24"/>
-          <w:szCs w:val="24"/>
-        </w:rPr>
-        <w:t>. New York: McGraw-Hill.</w:t>
-      </w:r>
-    </w:p>
-    <w:p>
-      <w:pPr>
-        <w:spacing w:after="0" w:line="240" w:lineRule="auto"/>
-        <w:rPr>
-          <w:rFonts w:ascii="Times New Roman" w:eastAsia="Times New Roman" w:hAnsi="Times New Roman" w:cs="Times New Roman"/>
-          <w:b/>
-          <w:color w:val="999999"/>
-          <w:sz w:val="24"/>
-          <w:szCs w:val="24"/>
-        </w:rPr>
-      </w:pPr>
-    </w:p>
-    <w:p>
-      <w:pPr>
-        <w:spacing w:after="0" w:line="240" w:lineRule="auto"/>
         <w:ind w:firstLine="720"/>
         <w:rPr>
           <w:rFonts w:ascii="Times New Roman" w:eastAsia="Times New Roman" w:hAnsi="Times New Roman" w:cs="Times New Roman"/>
@@ -750,16 +567,7 @@
           <w:sz w:val="24"/>
           <w:szCs w:val="24"/>
         </w:rPr>
-        <w:t xml:space="preserve">The main idea of the algorithm is using gradient descent to calculate the required changes of the current weights to reach a value with a minimal error difference from the required output. </w:t>
-      </w:r>
-      <w:r>
-        <w:rPr>
-          <w:rFonts w:ascii="Times New Roman" w:eastAsia="Times New Roman" w:hAnsi="Times New Roman" w:cs="Times New Roman"/>
-          <w:sz w:val="24"/>
-          <w:szCs w:val="24"/>
-        </w:rPr>
-        <w:lastRenderedPageBreak/>
-        <w:t>If the output vector was defined to be a dot product of the weights vector and the input vector the following equation would be found:</w:t>
+        <w:t>The main idea of the algorithm is using gradient descent to calculate the required changes of the current weights to reach a value with a minimal error difference from the required output. If the output vector was defined to be a dot product of the weights vector and the input vector the following equation would be found:</w:t>
       </w:r>
     </w:p>
     <w:p>
@@ -1230,6 +1038,16 @@
         </w:rPr>
         <w:t>Taking the gradient of the error vector with respect to each of the weights:</w:t>
       </w:r>
+    </w:p>
+    <w:p>
+      <w:pPr>
+        <w:spacing w:after="0" w:line="240" w:lineRule="auto"/>
+        <w:rPr>
+          <w:rFonts w:ascii="Times New Roman" w:eastAsia="Times New Roman" w:hAnsi="Times New Roman" w:cs="Times New Roman"/>
+          <w:sz w:val="24"/>
+          <w:szCs w:val="24"/>
+        </w:rPr>
+      </w:pPr>
     </w:p>
     <w:p>
       <w:pPr>
@@ -1561,6 +1379,16 @@
     <w:p>
       <w:pPr>
         <w:spacing w:after="0" w:line="240" w:lineRule="auto"/>
+        <w:rPr>
+          <w:rFonts w:ascii="Times New Roman" w:eastAsia="Times New Roman" w:hAnsi="Times New Roman" w:cs="Times New Roman"/>
+          <w:sz w:val="24"/>
+          <w:szCs w:val="24"/>
+        </w:rPr>
+      </w:pPr>
+    </w:p>
+    <w:p>
+      <w:pPr>
+        <w:spacing w:after="0" w:line="240" w:lineRule="auto"/>
         <w:ind w:firstLine="720"/>
         <w:rPr>
           <w:rFonts w:ascii="Times New Roman" w:eastAsia="Times New Roman" w:hAnsi="Times New Roman" w:cs="Times New Roman"/>
@@ -1635,8 +1463,20 @@
     <w:p>
       <w:pPr>
         <w:spacing w:after="0" w:line="240" w:lineRule="auto"/>
-        <w:rPr>
-          <w:rFonts w:ascii="Times New Roman" w:eastAsia="Times New Roman" w:hAnsi="Times New Roman" w:cs="Times New Roman"/>
+        <w:ind w:firstLine="720"/>
+        <w:rPr>
+          <w:rFonts w:ascii="Times New Roman" w:eastAsia="Times New Roman" w:hAnsi="Times New Roman" w:cs="Times New Roman"/>
+          <w:sz w:val="24"/>
+          <w:szCs w:val="24"/>
+        </w:rPr>
+      </w:pPr>
+    </w:p>
+    <w:p>
+      <w:pPr>
+        <w:spacing w:after="0" w:line="240" w:lineRule="auto"/>
+        <w:rPr>
+          <w:rFonts w:ascii="Times New Roman" w:eastAsia="Times New Roman" w:hAnsi="Times New Roman" w:cs="Times New Roman"/>
+          <w:b/>
           <w:sz w:val="24"/>
           <w:szCs w:val="24"/>
         </w:rPr>
@@ -1769,6 +1609,16 @@
           <w:szCs w:val="24"/>
         </w:rPr>
       </w:pPr>
+    </w:p>
+    <w:p>
+      <w:pPr>
+        <w:spacing w:after="0" w:line="240" w:lineRule="auto"/>
+        <w:rPr>
+          <w:rFonts w:ascii="Times New Roman" w:eastAsia="Times New Roman" w:hAnsi="Times New Roman" w:cs="Times New Roman"/>
+          <w:sz w:val="24"/>
+          <w:szCs w:val="24"/>
+        </w:rPr>
+      </w:pPr>
       <m:oMath>
         <m:r>
           <w:rPr>
@@ -1822,7 +1672,6 @@
           <w:sz w:val="24"/>
           <w:szCs w:val="24"/>
         </w:rPr>
-        <w:lastRenderedPageBreak/>
         <w:t>Gradient descent is not guaranteed to reach the global minima, however this is less of a problem when N is large for N-dimensional data as there will be more “routes” of sliding down towards the minima with a larger number of weights. Backpropagation is simply applying gradient descent recursively from the outermost layer all the way through the network.</w:t>
       </w:r>
     </w:p>
@@ -1859,114 +1708,26 @@
     </w:p>
     <w:p>
       <w:pPr>
-        <w:spacing w:after="0" w:line="240" w:lineRule="auto"/>
-        <w:rPr>
-          <w:rFonts w:ascii="Times New Roman" w:eastAsia="Times New Roman" w:hAnsi="Times New Roman" w:cs="Times New Roman"/>
-          <w:color w:val="999999"/>
-          <w:sz w:val="24"/>
-          <w:szCs w:val="24"/>
-        </w:rPr>
-      </w:pPr>
-      <w:r>
-        <w:rPr>
-          <w:rFonts w:ascii="Times New Roman" w:eastAsia="Times New Roman" w:hAnsi="Times New Roman" w:cs="Times New Roman"/>
-          <w:sz w:val="24"/>
-          <w:szCs w:val="24"/>
-        </w:rPr>
-        <w:t xml:space="preserve">  </w:t>
-      </w:r>
-      <w:r>
-        <w:rPr>
-          <w:rFonts w:ascii="Times New Roman" w:eastAsia="Times New Roman" w:hAnsi="Times New Roman" w:cs="Times New Roman"/>
-          <w:b/>
-          <w:sz w:val="24"/>
-          <w:szCs w:val="24"/>
-        </w:rPr>
-        <w:t>Adam Optimizer</w:t>
-      </w:r>
-      <w:r>
-        <w:rPr>
-          <w:rFonts w:ascii="Times New Roman" w:eastAsia="Times New Roman" w:hAnsi="Times New Roman" w:cs="Times New Roman"/>
-          <w:sz w:val="24"/>
-          <w:szCs w:val="24"/>
-        </w:rPr>
-        <w:t xml:space="preserve">   </w:t>
-      </w:r>
-      <w:r>
-        <w:rPr>
-          <w:rFonts w:ascii="Times New Roman" w:eastAsia="Times New Roman" w:hAnsi="Times New Roman" w:cs="Times New Roman"/>
-          <w:color w:val="999999"/>
-          <w:sz w:val="24"/>
-          <w:szCs w:val="24"/>
-        </w:rPr>
-        <w:t>[Andrei P]</w:t>
-      </w:r>
-    </w:p>
-    <w:p>
-      <w:pPr>
-        <w:spacing w:after="0" w:line="240" w:lineRule="auto"/>
-        <w:rPr>
-          <w:rFonts w:ascii="Times New Roman" w:eastAsia="Times New Roman" w:hAnsi="Times New Roman" w:cs="Times New Roman"/>
-          <w:color w:val="999999"/>
-          <w:sz w:val="24"/>
-          <w:szCs w:val="24"/>
-        </w:rPr>
-      </w:pPr>
-      <w:r>
-        <w:rPr>
-          <w:rFonts w:ascii="Times New Roman" w:eastAsia="Times New Roman" w:hAnsi="Times New Roman" w:cs="Times New Roman"/>
-          <w:color w:val="999999"/>
-          <w:sz w:val="24"/>
-          <w:szCs w:val="24"/>
-          <w:highlight w:val="yellow"/>
-        </w:rPr>
-        <w:t>Citation</w:t>
-      </w:r>
-      <w:r>
-        <w:rPr>
-          <w:rFonts w:ascii="Times New Roman" w:eastAsia="Times New Roman" w:hAnsi="Times New Roman" w:cs="Times New Roman"/>
-          <w:color w:val="999999"/>
-          <w:sz w:val="24"/>
-          <w:szCs w:val="24"/>
-        </w:rPr>
-        <w:t xml:space="preserve">: </w:t>
-      </w:r>
-      <w:r>
-        <w:rPr>
-          <w:rFonts w:ascii="Times New Roman" w:hAnsi="Times New Roman" w:cs="Times New Roman"/>
-          <w:sz w:val="24"/>
-          <w:szCs w:val="24"/>
-        </w:rPr>
-        <w:t xml:space="preserve">Kingma, D., &amp; Ba, J. (2014). Adam: A method for stochastic optimization. </w:t>
-      </w:r>
-      <w:r>
-        <w:rPr>
-          <w:rFonts w:ascii="Times New Roman" w:hAnsi="Times New Roman" w:cs="Times New Roman"/>
+        <w:pStyle w:val="Heading2"/>
+        <w:rPr>
+          <w:rFonts w:ascii="Arial" w:eastAsia="Times New Roman" w:hAnsi="Arial" w:cs="Arial"/>
           <w:i/>
-          <w:iCs/>
-          <w:sz w:val="24"/>
-          <w:szCs w:val="24"/>
-        </w:rPr>
-        <w:t>arXiv preprint arXiv:1412.6980</w:t>
-      </w:r>
-      <w:r>
-        <w:rPr>
-          <w:rFonts w:ascii="Times New Roman" w:hAnsi="Times New Roman" w:cs="Times New Roman"/>
-          <w:sz w:val="24"/>
-          <w:szCs w:val="24"/>
-        </w:rPr>
-        <w:t>.</w:t>
-      </w:r>
-    </w:p>
-    <w:p>
-      <w:pPr>
-        <w:spacing w:after="0" w:line="240" w:lineRule="auto"/>
-        <w:rPr>
-          <w:rFonts w:ascii="Times New Roman" w:hAnsi="Times New Roman" w:cs="Times New Roman"/>
-          <w:sz w:val="24"/>
-          <w:szCs w:val="24"/>
-        </w:rPr>
-      </w:pPr>
+          <w:color w:val="auto"/>
+          <w:sz w:val="24"/>
+          <w:szCs w:val="24"/>
+        </w:rPr>
+      </w:pPr>
+      <w:r>
+        <w:rPr>
+          <w:rFonts w:ascii="Arial" w:eastAsia="Times New Roman" w:hAnsi="Arial" w:cs="Arial"/>
+          <w:i/>
+          <w:color w:val="auto"/>
+          <w:sz w:val="24"/>
+          <w:szCs w:val="24"/>
+        </w:rPr>
+        <w:lastRenderedPageBreak/>
+        <w:t>  Adam Optimizer</w:t>
+      </w:r>
     </w:p>
     <w:p>
       <w:pPr>
@@ -3589,70 +3350,25 @@
     </w:p>
     <w:p>
       <w:pPr>
-        <w:spacing w:after="0" w:line="240" w:lineRule="auto"/>
-        <w:rPr>
-          <w:rFonts w:ascii="Times New Roman" w:eastAsia="Times New Roman" w:hAnsi="Times New Roman" w:cs="Times New Roman"/>
-          <w:b/>
-          <w:sz w:val="24"/>
-          <w:szCs w:val="24"/>
-        </w:rPr>
-      </w:pPr>
-      <w:r>
-        <w:rPr>
-          <w:rFonts w:ascii="Times New Roman" w:eastAsia="Times New Roman" w:hAnsi="Times New Roman" w:cs="Times New Roman"/>
-          <w:b/>
+        <w:pStyle w:val="Heading2"/>
+        <w:rPr>
+          <w:rFonts w:ascii="Arial" w:eastAsia="Times New Roman" w:hAnsi="Arial" w:cs="Arial"/>
+          <w:i/>
+          <w:color w:val="auto"/>
+          <w:sz w:val="24"/>
+          <w:szCs w:val="24"/>
+        </w:rPr>
+      </w:pPr>
+      <w:r>
+        <w:rPr>
+          <w:rFonts w:ascii="Arial" w:eastAsia="Times New Roman" w:hAnsi="Arial" w:cs="Arial"/>
+          <w:i/>
+          <w:color w:val="auto"/>
           <w:sz w:val="24"/>
           <w:szCs w:val="24"/>
         </w:rPr>
         <w:t>Soft-max activation for output neurons</w:t>
       </w:r>
-    </w:p>
-    <w:p>
-      <w:pPr>
-        <w:spacing w:after="0" w:line="240" w:lineRule="auto"/>
-        <w:rPr>
-          <w:rFonts w:ascii="Times New Roman" w:eastAsia="Times New Roman" w:hAnsi="Times New Roman" w:cs="Times New Roman"/>
-          <w:sz w:val="24"/>
-          <w:szCs w:val="24"/>
-        </w:rPr>
-      </w:pPr>
-      <w:r>
-        <w:rPr>
-          <w:rFonts w:ascii="Times New Roman" w:eastAsia="Times New Roman" w:hAnsi="Times New Roman" w:cs="Times New Roman"/>
-          <w:sz w:val="24"/>
-          <w:szCs w:val="24"/>
-        </w:rPr>
-        <w:t xml:space="preserve">Cite: Marsland, S. (2009). </w:t>
-      </w:r>
-      <w:r>
-        <w:rPr>
-          <w:rFonts w:ascii="Times New Roman" w:eastAsia="Times New Roman" w:hAnsi="Times New Roman" w:cs="Times New Roman"/>
-          <w:i/>
-          <w:iCs/>
-          <w:sz w:val="24"/>
-          <w:szCs w:val="24"/>
-        </w:rPr>
-        <w:t>Machine learning: An algorithmic perspective</w:t>
-      </w:r>
-      <w:r>
-        <w:rPr>
-          <w:rFonts w:ascii="Times New Roman" w:eastAsia="Times New Roman" w:hAnsi="Times New Roman" w:cs="Times New Roman"/>
-          <w:sz w:val="24"/>
-          <w:szCs w:val="24"/>
-        </w:rPr>
-        <w:t xml:space="preserve">. Boca Raton: CRC Press. </w:t>
-      </w:r>
-    </w:p>
-    <w:p>
-      <w:pPr>
-        <w:spacing w:after="0" w:line="240" w:lineRule="auto"/>
-        <w:rPr>
-          <w:rFonts w:ascii="Times New Roman" w:eastAsia="Times New Roman" w:hAnsi="Times New Roman" w:cs="Times New Roman"/>
-          <w:b/>
-          <w:sz w:val="24"/>
-          <w:szCs w:val="24"/>
-        </w:rPr>
-      </w:pPr>
     </w:p>
     <w:p>
       <w:pPr>
@@ -3735,7 +3451,6 @@
               <w:sz w:val="24"/>
               <w:szCs w:val="24"/>
             </w:rPr>
-            <w:lastRenderedPageBreak/>
             <m:t>g(</m:t>
           </m:r>
           <m:sSub>
@@ -3963,40 +3678,42 @@
     </w:p>
     <w:p>
       <w:pPr>
-        <w:spacing w:after="0" w:line="240" w:lineRule="auto"/>
+        <w:pStyle w:val="Heading2"/>
+        <w:rPr>
+          <w:rFonts w:ascii="Arial" w:eastAsia="Times New Roman" w:hAnsi="Arial" w:cs="Arial"/>
+          <w:i/>
+          <w:color w:val="auto"/>
+          <w:sz w:val="24"/>
+          <w:szCs w:val="24"/>
+        </w:rPr>
+      </w:pPr>
+      <w:r>
+        <w:rPr>
+          <w:rFonts w:ascii="Arial" w:eastAsia="Times New Roman" w:hAnsi="Arial" w:cs="Arial"/>
+          <w:i/>
+          <w:color w:val="auto"/>
+          <w:sz w:val="24"/>
+          <w:szCs w:val="24"/>
+        </w:rPr>
+        <w:t>Regularization</w:t>
+      </w:r>
+    </w:p>
+    <w:p>
+      <w:pPr>
+        <w:spacing w:after="0" w:line="240" w:lineRule="auto"/>
+        <w:rPr>
+          <w:rFonts w:ascii="Times New Roman" w:eastAsia="Times New Roman" w:hAnsi="Times New Roman" w:cs="Times New Roman"/>
+          <w:sz w:val="24"/>
+          <w:szCs w:val="24"/>
+        </w:rPr>
+      </w:pPr>
+      <w:r>
         <w:rPr>
           <w:rFonts w:ascii="Times New Roman" w:eastAsia="Times New Roman" w:hAnsi="Times New Roman" w:cs="Times New Roman"/>
           <w:b/>
           <w:sz w:val="24"/>
           <w:szCs w:val="24"/>
         </w:rPr>
-      </w:pPr>
-      <w:r>
-        <w:rPr>
-          <w:rFonts w:ascii="Times New Roman" w:eastAsia="Times New Roman" w:hAnsi="Times New Roman" w:cs="Times New Roman"/>
-          <w:b/>
-          <w:sz w:val="24"/>
-          <w:szCs w:val="24"/>
-        </w:rPr>
-        <w:t>Regularization</w:t>
-      </w:r>
-    </w:p>
-    <w:p>
-      <w:pPr>
-        <w:spacing w:after="0" w:line="240" w:lineRule="auto"/>
-        <w:rPr>
-          <w:rFonts w:ascii="Times New Roman" w:eastAsia="Times New Roman" w:hAnsi="Times New Roman" w:cs="Times New Roman"/>
-          <w:sz w:val="24"/>
-          <w:szCs w:val="24"/>
-        </w:rPr>
-      </w:pPr>
-      <w:r>
-        <w:rPr>
-          <w:rFonts w:ascii="Times New Roman" w:eastAsia="Times New Roman" w:hAnsi="Times New Roman" w:cs="Times New Roman"/>
-          <w:b/>
-          <w:sz w:val="24"/>
-          <w:szCs w:val="24"/>
-        </w:rPr>
         <w:tab/>
       </w:r>
       <w:r>
@@ -4005,7 +3722,15 @@
           <w:sz w:val="24"/>
           <w:szCs w:val="24"/>
         </w:rPr>
-        <w:t xml:space="preserve">In order to prevent overfitting we used dropout of neurons with 0.5 probability of dropout in our experiment. </w:t>
+        <w:t>In order to prevent overfitting we used dropout of neurons with 0.5 probabilit</w:t>
+      </w:r>
+      <w:r>
+        <w:rPr>
+          <w:rFonts w:ascii="Times New Roman" w:eastAsia="Times New Roman" w:hAnsi="Times New Roman" w:cs="Times New Roman"/>
+          <w:sz w:val="24"/>
+          <w:szCs w:val="24"/>
+        </w:rPr>
+        <w:t>y of dropout in the fully connected layers. The activation levels of the convolutional layers were regularized with L2 normalization or with local response normalization outlined by Krizhevsky et al [1].</w:t>
       </w:r>
     </w:p>
     <w:p>
@@ -4837,6 +4562,49 @@
     <w:name w:val="Normal"/>
     <w:qFormat/>
   </w:style>
+  <w:style w:type="paragraph" w:styleId="Heading1">
+    <w:name w:val="heading 1"/>
+    <w:basedOn w:val="Normal"/>
+    <w:next w:val="Normal"/>
+    <w:link w:val="Heading1Char"/>
+    <w:uiPriority w:val="9"/>
+    <w:qFormat/>
+    <w:rsid w:val="00624472"/>
+    <w:pPr>
+      <w:keepNext/>
+      <w:keepLines/>
+      <w:spacing w:before="240" w:after="0"/>
+      <w:outlineLvl w:val="0"/>
+    </w:pPr>
+    <w:rPr>
+      <w:rFonts w:asciiTheme="majorHAnsi" w:eastAsiaTheme="majorEastAsia" w:hAnsiTheme="majorHAnsi" w:cstheme="majorBidi"/>
+      <w:color w:val="2E74B5" w:themeColor="accent1" w:themeShade="BF"/>
+      <w:sz w:val="32"/>
+      <w:szCs w:val="32"/>
+    </w:rPr>
+  </w:style>
+  <w:style w:type="paragraph" w:styleId="Heading2">
+    <w:name w:val="heading 2"/>
+    <w:basedOn w:val="Normal"/>
+    <w:next w:val="Normal"/>
+    <w:link w:val="Heading2Char"/>
+    <w:uiPriority w:val="9"/>
+    <w:unhideWhenUsed/>
+    <w:qFormat/>
+    <w:rsid w:val="00624472"/>
+    <w:pPr>
+      <w:keepNext/>
+      <w:keepLines/>
+      <w:spacing w:before="40" w:after="0"/>
+      <w:outlineLvl w:val="1"/>
+    </w:pPr>
+    <w:rPr>
+      <w:rFonts w:asciiTheme="majorHAnsi" w:eastAsiaTheme="majorEastAsia" w:hAnsiTheme="majorHAnsi" w:cstheme="majorBidi"/>
+      <w:color w:val="2E74B5" w:themeColor="accent1" w:themeShade="BF"/>
+      <w:sz w:val="26"/>
+      <w:szCs w:val="26"/>
+    </w:rPr>
+  </w:style>
   <w:style w:type="character" w:default="1" w:styleId="DefaultParagraphFont">
     <w:name w:val="Default Paragraph Font"/>
     <w:uiPriority w:val="1"/>
@@ -5092,6 +4860,32 @@
         </w:tcBorders>
       </w:tcPr>
     </w:tblStylePr>
+  </w:style>
+  <w:style w:type="character" w:customStyle="1" w:styleId="Heading1Char">
+    <w:name w:val="Heading 1 Char"/>
+    <w:basedOn w:val="DefaultParagraphFont"/>
+    <w:link w:val="Heading1"/>
+    <w:uiPriority w:val="9"/>
+    <w:rsid w:val="00624472"/>
+    <w:rPr>
+      <w:rFonts w:asciiTheme="majorHAnsi" w:eastAsiaTheme="majorEastAsia" w:hAnsiTheme="majorHAnsi" w:cstheme="majorBidi"/>
+      <w:color w:val="2E74B5" w:themeColor="accent1" w:themeShade="BF"/>
+      <w:sz w:val="32"/>
+      <w:szCs w:val="32"/>
+    </w:rPr>
+  </w:style>
+  <w:style w:type="character" w:customStyle="1" w:styleId="Heading2Char">
+    <w:name w:val="Heading 2 Char"/>
+    <w:basedOn w:val="DefaultParagraphFont"/>
+    <w:link w:val="Heading2"/>
+    <w:uiPriority w:val="9"/>
+    <w:rsid w:val="00624472"/>
+    <w:rPr>
+      <w:rFonts w:asciiTheme="majorHAnsi" w:eastAsiaTheme="majorEastAsia" w:hAnsiTheme="majorHAnsi" w:cstheme="majorBidi"/>
+      <w:color w:val="2E74B5" w:themeColor="accent1" w:themeShade="BF"/>
+      <w:sz w:val="26"/>
+      <w:szCs w:val="26"/>
+    </w:rPr>
   </w:style>
 </w:styles>
 </file>

</xml_diff>